<commit_message>
edit in export functionality
</commit_message>
<xml_diff>
--- a/app/proposals/get/proposal.docx
+++ b/app/proposals/get/proposal.docx
@@ -2,8 +2,8 @@
 <file path=word/document.xml><?xml version="1.0" encoding="utf-8"?>
 <w:document xmlns:ve="http://schemas.openxmlformats.org/markup-compatibility/2006" xmlns:o="urn:schemas-microsoft-com:office:office" xmlns:r="http://schemas.openxmlformats.org/officeDocument/2006/relationships" xmlns:m="http://schemas.openxmlformats.org/officeDocument/2006/math" xmlns:v="urn:schemas-microsoft-com:vml" xmlns:wp="http://schemas.openxmlformats.org/drawingml/2006/wordprocessingDrawing" xmlns:w10="urn:schemas-microsoft-com:office:word" xmlns:w="http://schemas.openxmlformats.org/wordprocessingml/2006/main" xmlns:wne="http://schemas.microsoft.com/office/word/2006/wordml">
   <w:background w:color="FFFFFF">
-    <v:background id="id_53f88d9c8a8f0" o:bwmode="white" o:targetscreensize="800,600">
-      <v:fill r:id="rId153f88d9c8a8f0" o:title="tit_153f88d9c8a8f0" recolor="t" type="frame"/>
+    <v:background id="id_53f9bb5fa4626" o:bwmode="white" o:targetscreensize="800,600">
+      <v:fill r:id="rId153f9bb5fa4626" o:title="tit_153f9bb5fa4626" recolor="t" type="frame"/>
     </v:background>
   </w:background>
   <w:body>
@@ -17,8 +17,6 @@
       </w:tblPr>
       <w:tblGrid>
         <w:gridCol/>
-        <w:gridCol/>
-        <w:gridCol/>
       </w:tblGrid>
       <w:tr>
         <w:trPr>
@@ -27,8 +25,8 @@
         <w:tc>
           <w:tcPr>
             <w:tcMar>
-              <w:top w:w="525" w:type="dxa"/>
-              <w:bottom w:w="675" w:type="dxa"/>
+              <w:top w:w="450" w:type="dxa"/>
+              <w:bottom w:w="15" w:type="dxa"/>
             </w:tcMar>
             <w:vAlign w:val="center"/>
           </w:tcPr>
@@ -65,13 +63,51 @@
             </w:tblPr>
             <w:tblGrid>
               <w:gridCol/>
-              <w:gridCol/>
-              <w:gridCol/>
             </w:tblGrid>
             <w:tr>
               <w:trPr>
                 <w:trHeight w:val="0" w:hRule="atLeast"/>
               </w:trPr>
+              <w:tc>
+                <w:tcPr>
+                  <w:vMerge w:val="restart"/>
+                  <w:tcMar>
+                    <w:top w:w="120" w:type="dxa"/>
+                    <w:bottom w:w="120" w:type="dxa"/>
+                  </w:tcMar>
+                  <w:vAlign w:val="center"/>
+                </w:tcPr>
+                <w:p>
+                  <w:pPr>
+                    <w:widowControl w:val="on"/>
+                    <w:pBdr/>
+                    <w:spacing w:before="0" w:after="0" w:line="240" w:lineRule="auto"/>
+                    <w:ind w:left="0" w:right="0"/>
+                    <w:jc w:val="left"/>
+                  </w:pPr>
+                  <w:r>
+                    <w:rPr>
+                      <w:color w:val="000000"/>
+                      <w:position w:val="-3"/>
+                      <w:sz w:val="24"/>
+                      <w:szCs w:val="24"/>
+                    </w:rPr>
+                    <w:t xml:space="preserve">Company Details</w:t>
+                  </w:r>
+                </w:p>
+              </w:tc>
+            </w:tr>
+            <w:tr>
+              <w:trPr>
+                <w:trHeight w:val="0" w:hRule="atLeast"/>
+              </w:trPr>
+              <w:tc>
+                <w:tcPr>
+                  <w:gridSpan w:val="1"/>
+                  <w:vMerge w:val="continue"/>
+                </w:tcPr>
+                <w:p/>
+              </w:tc>
               <w:tc>
                 <w:tcPr>
                   <w:gridSpan w:val="3"/>
@@ -106,14 +142,30 @@
                     </w:rPr>
                     <w:t xml:space="preserve">Legal Name of Company</w:t>
                   </w:r>
+                  <w:r>
+                    <w:rPr>
+                      <w:color w:val="000000"/>
+                      <w:position w:val="-3"/>
+                      <w:sz w:val="24"/>
+                      <w:szCs w:val="24"/>
+                    </w:rPr>
+                    <w:br/>
+                    <w:t xml:space="preserve">BRISTON TRAINING AND DEVELOPMENT PTY LTD </w:t>
+                  </w:r>
                 </w:p>
-                <w:p/>
               </w:tc>
             </w:tr>
             <w:tr>
               <w:trPr>
                 <w:trHeight w:val="0" w:hRule="atLeast"/>
               </w:trPr>
+              <w:tc>
+                <w:tcPr>
+                  <w:gridSpan w:val="1"/>
+                  <w:vMerge w:val="continue"/>
+                </w:tcPr>
+                <w:p/>
+              </w:tc>
               <w:tc>
                 <w:tcPr>
                   <w:gridSpan w:val="3"/>
@@ -148,14 +200,82 @@
                     </w:rPr>
                     <w:t xml:space="preserve">Head Office</w:t>
                   </w:r>
+                  <w:r>
+                    <w:rPr>
+                      <w:color w:val="000000"/>
+                      <w:position w:val="-3"/>
+                      <w:sz w:val="24"/>
+                      <w:szCs w:val="24"/>
+                    </w:rPr>
+                    <w:br/>
+                    <w:t xml:space="preserve"> Building 1, Level 3, 2-14 Murrajong Road, Springwood, QLD, 4127 </w:t>
+                  </w:r>
                 </w:p>
-                <w:p/>
               </w:tc>
             </w:tr>
             <w:tr>
               <w:trPr>
                 <w:trHeight w:val="0" w:hRule="atLeast"/>
               </w:trPr>
+              <w:tc>
+                <w:tcPr>
+                  <w:gridSpan w:val="1"/>
+                  <w:vMerge w:val="continue"/>
+                </w:tcPr>
+                <w:p/>
+              </w:tc>
+              <w:tc>
+                <w:tcPr>
+                  <w:gridSpan w:val="3"/>
+                  <w:tcMar>
+                    <w:top w:w="120" w:type="dxa"/>
+                    <w:bottom w:w="120" w:type="dxa"/>
+                  </w:tcMar>
+                  <w:vAlign w:val="center"/>
+                </w:tcPr>
+                <w:p>
+                  <w:pPr>
+                    <w:widowControl w:val="on"/>
+                    <w:pBdr/>
+                    <w:spacing w:before="0" w:after="0" w:line="240" w:lineRule="auto"/>
+                    <w:ind w:left="0" w:right="0"/>
+                    <w:jc w:val="left"/>
+                  </w:pPr>
+                  <w:r>
+                    <w:rPr>
+                      <w:b/>
+                      <w:bCs/>
+                      <w:color w:val="000000"/>
+                      <w:position w:val="-3"/>
+                      <w:sz w:val="24"/>
+                      <w:szCs w:val="24"/>
+                    </w:rPr>
+                    <w:t xml:space="preserve">Trading Name</w:t>
+                  </w:r>
+                  <w:r>
+                    <w:rPr>
+                      <w:color w:val="000000"/>
+                      <w:position w:val="-3"/>
+                      <w:sz w:val="24"/>
+                      <w:szCs w:val="24"/>
+                    </w:rPr>
+                    <w:br/>
+                    <w:t xml:space="preserve">BRISTON OUTSOURCING SERVICE SOLUTIONS (BOSS)</w:t>
+                  </w:r>
+                </w:p>
+              </w:tc>
+            </w:tr>
+            <w:tr>
+              <w:trPr>
+                <w:trHeight w:val="0" w:hRule="atLeast"/>
+              </w:trPr>
+              <w:tc>
+                <w:tcPr>
+                  <w:gridSpan w:val="1"/>
+                  <w:vMerge w:val="continue"/>
+                </w:tcPr>
+                <w:p/>
+              </w:tc>
               <w:tc>
                 <w:tcPr>
                   <w:gridSpan w:val="3"/>
@@ -190,14 +310,30 @@
                     </w:rPr>
                     <w:t xml:space="preserve">Postal Address</w:t>
                   </w:r>
+                  <w:r>
+                    <w:rPr>
+                      <w:color w:val="000000"/>
+                      <w:position w:val="-3"/>
+                      <w:sz w:val="24"/>
+                      <w:szCs w:val="24"/>
+                    </w:rPr>
+                    <w:br/>
+                    <w:t xml:space="preserve"> Southgate, Box 8, 3350 Pacific Highway, Springwood, 4127 </w:t>
+                  </w:r>
                 </w:p>
-                <w:p/>
               </w:tc>
             </w:tr>
             <w:tr>
               <w:trPr>
                 <w:trHeight w:val="0" w:hRule="atLeast"/>
               </w:trPr>
+              <w:tc>
+                <w:tcPr>
+                  <w:gridSpan w:val="1"/>
+                  <w:vMerge w:val="continue"/>
+                </w:tcPr>
+                <w:p/>
+              </w:tc>
               <w:tc>
                 <w:tcPr>
                   <w:tcBorders>
@@ -231,8 +367,17 @@
                     </w:rPr>
                     <w:t xml:space="preserve">Telephone No.</w:t>
                   </w:r>
+                  <w:r>
+                    <w:rPr>
+                      <w:color w:val="000000"/>
+                      <w:position w:val="-3"/>
+                      <w:sz w:val="24"/>
+                      <w:szCs w:val="24"/>
+                    </w:rPr>
+                    <w:br/>
+                    <w:t xml:space="preserve"> 1300 919 692 </w:t>
+                  </w:r>
                 </w:p>
-                <w:p/>
               </w:tc>
               <w:tc>
                 <w:tcPr>
@@ -267,8 +412,17 @@
                     </w:rPr>
                     <w:t xml:space="preserve">Facsimile No.</w:t>
                   </w:r>
+                  <w:r>
+                    <w:rPr>
+                      <w:color w:val="000000"/>
+                      <w:position w:val="-3"/>
+                      <w:sz w:val="24"/>
+                      <w:szCs w:val="24"/>
+                    </w:rPr>
+                    <w:br/>
+                    <w:t xml:space="preserve"> (07) 3503 9191 </w:t>
+                  </w:r>
                 </w:p>
-                <w:p/>
               </w:tc>
               <w:tc>
                 <w:tcPr>
@@ -303,8 +457,17 @@
                     </w:rPr>
                     <w:t xml:space="preserve">Web</w:t>
                   </w:r>
+                  <w:r>
+                    <w:rPr>
+                      <w:color w:val="000000"/>
+                      <w:position w:val="-3"/>
+                      <w:sz w:val="24"/>
+                      <w:szCs w:val="24"/>
+                    </w:rPr>
+                    <w:br/>
+                    <w:t xml:space="preserve"> http://www.briston.com.au </w:t>
+                  </w:r>
                 </w:p>
-                <w:p/>
               </w:tc>
             </w:tr>
             <w:tr>
@@ -344,8 +507,17 @@
                     </w:rPr>
                     <w:t xml:space="preserve">Primary Contact</w:t>
                   </w:r>
+                  <w:r>
+                    <w:rPr>
+                      <w:color w:val="000000"/>
+                      <w:position w:val="-3"/>
+                      <w:sz w:val="24"/>
+                      <w:szCs w:val="24"/>
+                    </w:rPr>
+                    <w:br/>
+                    <w:t xml:space="preserve"> Andrew Bridge </w:t>
+                  </w:r>
                 </w:p>
-                <w:p/>
               </w:tc>
               <w:tc>
                 <w:tcPr>
@@ -380,8 +552,17 @@
                     </w:rPr>
                     <w:t xml:space="preserve">A.C.N</w:t>
                   </w:r>
+                  <w:r>
+                    <w:rPr>
+                      <w:color w:val="000000"/>
+                      <w:position w:val="-3"/>
+                      <w:sz w:val="24"/>
+                      <w:szCs w:val="24"/>
+                    </w:rPr>
+                    <w:br/>
+                    <w:t xml:space="preserve"> 35 151 116 746 </w:t>
+                  </w:r>
                 </w:p>
-                <w:p/>
               </w:tc>
               <w:tc>
                 <w:tcPr>
@@ -416,8 +597,17 @@
                     </w:rPr>
                     <w:t xml:space="preserve">A.B.N</w:t>
                   </w:r>
+                  <w:r>
+                    <w:rPr>
+                      <w:color w:val="000000"/>
+                      <w:position w:val="-3"/>
+                      <w:sz w:val="24"/>
+                      <w:szCs w:val="24"/>
+                    </w:rPr>
+                    <w:br/>
+                    <w:t xml:space="preserve"> 35 151 116 746 </w:t>
+                  </w:r>
                 </w:p>
-                <w:p/>
               </w:tc>
             </w:tr>
             <w:tr>
@@ -458,8 +648,17 @@
                     </w:rPr>
                     <w:t xml:space="preserve">P.O.C. Email Address</w:t>
                   </w:r>
+                  <w:r>
+                    <w:rPr>
+                      <w:color w:val="000000"/>
+                      <w:position w:val="-3"/>
+                      <w:sz w:val="24"/>
+                      <w:szCs w:val="24"/>
+                    </w:rPr>
+                    <w:br/>
+                    <w:t xml:space="preserve"> andrew.bridge@briston.com.au </w:t>
+                  </w:r>
                 </w:p>
-                <w:p/>
               </w:tc>
               <w:tc>
                 <w:tcPr>
@@ -494,8 +693,17 @@
                     </w:rPr>
                     <w:t xml:space="preserve">Mobile No.</w:t>
                   </w:r>
+                  <w:r>
+                    <w:rPr>
+                      <w:color w:val="000000"/>
+                      <w:position w:val="-3"/>
+                      <w:sz w:val="24"/>
+                      <w:szCs w:val="24"/>
+                    </w:rPr>
+                    <w:br/>
+                    <w:t xml:space="preserve"> 0404 036 591 </w:t>
+                  </w:r>
                 </w:p>
-                <w:p/>
               </w:tc>
             </w:tr>
           </w:tbl>
@@ -518,6 +726,7 @@
       </w:tblPr>
       <w:tblGrid>
         <w:gridCol/>
+        <w:gridCol/>
       </w:tblGrid>
       <w:tr>
         <w:trPr>
@@ -526,8 +735,8 @@
         <w:tc>
           <w:tcPr>
             <w:tcMar>
-              <w:top w:w="525" w:type="dxa"/>
-              <w:bottom w:w="675" w:type="dxa"/>
+              <w:top w:w="450" w:type="dxa"/>
+              <w:bottom w:w="15" w:type="dxa"/>
             </w:tcMar>
             <w:vAlign w:val="center"/>
           </w:tcPr>
@@ -549,6 +758,279 @@
                 <w:szCs w:val="24"/>
               </w:rPr>
               <w:t xml:space="preserve">Company Overview</w:t>
+            </w:r>
+          </w:p>
+          <w:p>
+            <w:pPr>
+              <w:widowControl w:val="on"/>
+              <w:pBdr/>
+              <w:spacing w:before="240" w:after="240" w:line="240" w:lineRule="auto"/>
+              <w:ind w:left="0" w:right="0"/>
+              <w:jc w:val="both"/>
+              <w:textAlignment w:val="center"/>
+            </w:pPr>
+            <w:r>
+              <w:rPr>
+                <w:color w:val="000000"/>
+                <w:position w:val="-3"/>
+                <w:sz w:val="24"/>
+                <w:szCs w:val="24"/>
+              </w:rPr>
+              <w:t xml:space="preserve">Briston Outsourcing Service Solutions (BOSS), is an Australian owned and operated company providing managed capability outsourcing services to clients across Australia. Our company specializes in identify existing or emerging capabilities within organizations and establishing low cost, fully integrated outsourced services to reduce your cost baseline and increase your scope of operations. We have the knowledge, skills and resources to provide your company with access to an inexpensive, highly proficient, global workforce that will allow you to compete effectively in any market.</w:t>
+            </w:r>
+          </w:p>
+          <w:p/>
+          <w:tbl>
+            <w:tblPr>
+              <w:tblStyle w:val="NormalTablePHPDOCX"/>
+              <w:tblW w:w="0" w:type="auto"/>
+              <w:tblCellSpacing w:w="30" w:type="dxa"/>
+              <w:tblInd w:w="0" w:type="auto"/>
+              <w:tblBorders/>
+            </w:tblPr>
+            <w:tblGrid>
+              <w:gridCol/>
+              <w:gridCol/>
+            </w:tblGrid>
+            <w:tr>
+              <w:trPr>
+                <w:trHeight w:val="0" w:hRule="atLeast"/>
+              </w:trPr>
+              <w:tc>
+                <w:tcPr>
+                  <w:tcMar>
+                    <w:top w:w="15" w:type="dxa"/>
+                    <w:bottom w:w="15" w:type="dxa"/>
+                  </w:tcMar>
+                  <w:vAlign w:val="center"/>
+                </w:tcPr>
+                <w:p>
+                  <w:pPr>
+                    <w:widowControl w:val="on"/>
+                    <w:pBdr/>
+                    <w:spacing w:before="240" w:after="240" w:line="240" w:lineRule="auto"/>
+                    <w:ind w:left="0" w:right="0"/>
+                    <w:jc w:val="both"/>
+                    <w:textAlignment w:val="center"/>
+                  </w:pPr>
+                  <w:r>
+                    <w:rPr>
+                      <w:color w:val="000000"/>
+                      <w:position w:val="-3"/>
+                      <w:sz w:val="24"/>
+                      <w:szCs w:val="24"/>
+                    </w:rPr>
+                    <w:br/>
+                    <w:t xml:space="preserve">Our primary aim is to reduce the risk that clients face when stepping into the world of outsourcing by ensuring that we provide detailed analysis, and full capability management services. This is done by following a simple process:</w:t>
+                  </w:r>
+                </w:p>
+              </w:tc>
+              <w:tc>
+                <w:tcPr>
+                  <w:tcMar>
+                    <w:top w:w="15" w:type="dxa"/>
+                    <w:bottom w:w="15" w:type="dxa"/>
+                  </w:tcMar>
+                  <w:vAlign w:val="center"/>
+                </w:tcPr>
+                <w:p>
+                  <w:pPr>
+                    <w:widowControl w:val="on"/>
+                    <w:pBdr/>
+                    <w:spacing w:before="0" w:after="0" w:line="240" w:lineRule="auto"/>
+                    <w:ind w:left="0" w:right="0"/>
+                    <w:jc w:val="left"/>
+                  </w:pPr>
+                  <w:r>
+                    <w:rPr>
+                      <w:color w:val="000000"/>
+                      <w:position w:val="-3"/>
+                      <w:sz w:val="24"/>
+                      <w:szCs w:val="24"/>
+                    </w:rPr>
+                    <w:t xml:space="preserve">  </w:t>
+                  </w:r>
+                  <w:r>
+                    <w:rPr>
+                      <w:position w:val="-77"/>
+                    </w:rPr>
+                    <w:drawing>
+                      <wp:inline distT="0" distB="0" distL="0" distR="0">
+                        <wp:extent cx="2131200" cy="1058400"/>
+                        <wp:docPr id="90866076" name="name153f9bb5f642bf" descr="company_overview_boss.jpg"/>
+                        <wp:cNvGraphicFramePr>
+                          <a:graphicFrameLocks xmlns:a="http://schemas.openxmlformats.org/drawingml/2006/main" noChangeAspect="1"/>
+                        </wp:cNvGraphicFramePr>
+                        <a:graphic xmlns:a="http://schemas.openxmlformats.org/drawingml/2006/main">
+                          <a:graphicData uri="http://schemas.openxmlformats.org/drawingml/2006/picture">
+                            <pic:pic xmlns:pic="http://schemas.openxmlformats.org/drawingml/2006/picture">
+                              <pic:nvPicPr>
+                                <pic:cNvPr id="0" name="company_overview_boss.jpg"/>
+                                <pic:cNvPicPr/>
+                              </pic:nvPicPr>
+                              <pic:blipFill>
+                                <a:blip r:link="rId153f9bb5f642bf" cstate="print"/>
+                                <a:stretch>
+                                  <a:fillRect/>
+                                </a:stretch>
+                              </pic:blipFill>
+                              <pic:spPr>
+                                <a:xfrm>
+                                  <a:off x="0" y="0"/>
+                                  <a:ext cx="2131200" cy="1058400"/>
+                                </a:xfrm>
+                                <a:prstGeom prst="rect">
+                                  <a:avLst/>
+                                </a:prstGeom>
+                                <a:ln w="0">
+                                  <a:noFill/>
+                                </a:ln>
+                              </pic:spPr>
+                            </pic:pic>
+                          </a:graphicData>
+                        </a:graphic>
+                      </wp:inline>
+                    </w:drawing>
+                  </w:r>
+                </w:p>
+              </w:tc>
+            </w:tr>
+          </w:tbl>
+          <w:p/>
+          <w:p>
+            <w:pPr>
+              <w:numPr>
+                <w:ilvl w:val="0"/>
+                <w:numId w:val="597629756"/>
+              </w:numPr>
+              <w:spacing w:before="0" w:after="0" w:line="240" w:lineRule="auto"/>
+              <w:jc w:val="left"/>
+              <w:rPr>
+                <w:color w:val="000000"/>
+                <w:sz w:val="24"/>
+                <w:szCs w:val="24"/>
+              </w:rPr>
+            </w:pPr>
+          </w:p>
+          <w:p>
+            <w:pPr>
+              <w:widowControl w:val="on"/>
+              <w:pBdr/>
+              <w:spacing w:before="240" w:after="240" w:line="240" w:lineRule="auto"/>
+              <w:ind w:left="0" w:right="0"/>
+              <w:jc w:val="both"/>
+              <w:textAlignment w:val="center"/>
+            </w:pPr>
+            <w:r>
+              <w:rPr>
+                <w:color w:val="000000"/>
+                <w:position w:val="-3"/>
+                <w:sz w:val="24"/>
+                <w:szCs w:val="24"/>
+              </w:rPr>
+              <w:t xml:space="preserve">Conduct a detailed analysis of your requirements to identify what capabilities are available for you to outsource, what systems and processes you have in place, and what modifications and support training you need to get moving.</w:t>
+            </w:r>
+          </w:p>
+          <w:p>
+            <w:pPr>
+              <w:numPr>
+                <w:ilvl w:val="0"/>
+                <w:numId w:val="597629756"/>
+              </w:numPr>
+              <w:spacing w:before="0" w:after="0" w:line="240" w:lineRule="auto"/>
+              <w:jc w:val="left"/>
+              <w:rPr>
+                <w:color w:val="000000"/>
+                <w:sz w:val="24"/>
+                <w:szCs w:val="24"/>
+              </w:rPr>
+            </w:pPr>
+          </w:p>
+          <w:p>
+            <w:pPr>
+              <w:widowControl w:val="on"/>
+              <w:pBdr/>
+              <w:spacing w:before="240" w:after="240" w:line="240" w:lineRule="auto"/>
+              <w:ind w:left="0" w:right="0"/>
+              <w:jc w:val="both"/>
+              <w:textAlignment w:val="center"/>
+            </w:pPr>
+            <w:r>
+              <w:rPr>
+                <w:color w:val="000000"/>
+                <w:position w:val="-3"/>
+                <w:sz w:val="24"/>
+                <w:szCs w:val="24"/>
+              </w:rPr>
+              <w:t xml:space="preserve">Establish the recruiting requirements for your new team members in the Philippines, then recruit, induct and train your new team.</w:t>
+            </w:r>
+          </w:p>
+          <w:p>
+            <w:pPr>
+              <w:numPr>
+                <w:ilvl w:val="0"/>
+                <w:numId w:val="597629756"/>
+              </w:numPr>
+              <w:spacing w:before="0" w:after="0" w:line="240" w:lineRule="auto"/>
+              <w:jc w:val="left"/>
+              <w:rPr>
+                <w:color w:val="000000"/>
+                <w:sz w:val="24"/>
+                <w:szCs w:val="24"/>
+              </w:rPr>
+            </w:pPr>
+          </w:p>
+          <w:p>
+            <w:pPr>
+              <w:widowControl w:val="on"/>
+              <w:pBdr/>
+              <w:spacing w:before="240" w:after="240" w:line="240" w:lineRule="auto"/>
+              <w:ind w:left="0" w:right="0"/>
+              <w:jc w:val="both"/>
+              <w:textAlignment w:val="center"/>
+            </w:pPr>
+            <w:r>
+              <w:rPr>
+                <w:color w:val="000000"/>
+                <w:position w:val="-3"/>
+                <w:sz w:val="24"/>
+                <w:szCs w:val="24"/>
+              </w:rPr>
+              <w:t xml:space="preserve">Manage minor modifications within your organisation to allow you to effectively integrate your new capability. This may include introduction of new cloud based IT and communications systems, development of new SOPs, and training of your existing team to work cohesively with your new team members.</w:t>
+            </w:r>
+          </w:p>
+          <w:p>
+            <w:pPr>
+              <w:numPr>
+                <w:ilvl w:val="0"/>
+                <w:numId w:val="597629756"/>
+              </w:numPr>
+              <w:spacing w:before="0" w:after="0" w:line="240" w:lineRule="auto"/>
+              <w:jc w:val="left"/>
+              <w:rPr>
+                <w:color w:val="000000"/>
+                <w:sz w:val="24"/>
+                <w:szCs w:val="24"/>
+              </w:rPr>
+            </w:pPr>
+          </w:p>
+          <w:p>
+            <w:pPr>
+              <w:widowControl w:val="on"/>
+              <w:pBdr/>
+              <w:spacing w:before="240" w:after="240" w:line="240" w:lineRule="auto"/>
+              <w:ind w:left="0" w:right="0"/>
+              <w:jc w:val="both"/>
+              <w:textAlignment w:val="center"/>
+            </w:pPr>
+            <w:r>
+              <w:rPr>
+                <w:color w:val="000000"/>
+                <w:position w:val="-3"/>
+                <w:sz w:val="24"/>
+                <w:szCs w:val="24"/>
+              </w:rPr>
+              <w:t xml:space="preserve">Provide ongoing performance management of your new team on the ground in our Manila office through detailed training, development, and management by our Australian management staff. We are one of the few BPOs to provide qualified Australian training and management staff in our Manila office working hand in hand with your Philippines staff to guarantee you get the capability that you need.</w:t>
             </w:r>
           </w:p>
         </w:tc>
@@ -577,8 +1059,8 @@
         <w:tc>
           <w:tcPr>
             <w:tcMar>
-              <w:top w:w="525" w:type="dxa"/>
-              <w:bottom w:w="675" w:type="dxa"/>
+              <w:top w:w="450" w:type="dxa"/>
+              <w:bottom w:w="15" w:type="dxa"/>
             </w:tcMar>
             <w:vAlign w:val="center"/>
           </w:tcPr>
@@ -628,8 +1110,8 @@
         <w:tc>
           <w:tcPr>
             <w:tcMar>
-              <w:top w:w="525" w:type="dxa"/>
-              <w:bottom w:w="675" w:type="dxa"/>
+              <w:top w:w="450" w:type="dxa"/>
+              <w:bottom w:w="15" w:type="dxa"/>
             </w:tcMar>
             <w:vAlign w:val="center"/>
           </w:tcPr>
@@ -679,8 +1161,8 @@
         <w:tc>
           <w:tcPr>
             <w:tcMar>
-              <w:top w:w="525" w:type="dxa"/>
-              <w:bottom w:w="675" w:type="dxa"/>
+              <w:top w:w="450" w:type="dxa"/>
+              <w:bottom w:w="15" w:type="dxa"/>
             </w:tcMar>
             <w:vAlign w:val="center"/>
           </w:tcPr>
@@ -730,8 +1212,8 @@
         <w:tc>
           <w:tcPr>
             <w:tcMar>
-              <w:top w:w="525" w:type="dxa"/>
-              <w:bottom w:w="675" w:type="dxa"/>
+              <w:top w:w="450" w:type="dxa"/>
+              <w:bottom w:w="15" w:type="dxa"/>
             </w:tcMar>
             <w:vAlign w:val="center"/>
           </w:tcPr>
@@ -755,6 +1237,153 @@
               <w:t xml:space="preserve">Conclusion</w:t>
             </w:r>
           </w:p>
+          <w:p>
+            <w:pPr>
+              <w:widowControl w:val="on"/>
+              <w:pBdr/>
+              <w:spacing w:before="240" w:after="240" w:line="240" w:lineRule="auto"/>
+              <w:ind w:left="0" w:right="0"/>
+              <w:jc w:val="left"/>
+              <w:textAlignment w:val="center"/>
+            </w:pPr>
+            <w:r>
+              <w:rPr>
+                <w:color w:val="000000"/>
+                <w:position w:val="-3"/>
+                <w:sz w:val="24"/>
+                <w:szCs w:val="24"/>
+              </w:rPr>
+              <w:t xml:space="preserve">Jarrod I apologize for the sheer length of this overall quite simple estimate! However I wanted to give you as much information as I could. Whether you decide to go with us or not, as I mentioned via Skype, give me a call anytime and I am happy to act as a sounding board to talk you through some of the considerations, risks or options that you may encounter.</w:t>
+            </w:r>
+          </w:p>
+          <w:p>
+            <w:pPr>
+              <w:widowControl w:val="on"/>
+              <w:pBdr/>
+              <w:spacing w:before="240" w:after="240" w:line="240" w:lineRule="auto"/>
+              <w:ind w:left="0" w:right="0"/>
+              <w:jc w:val="left"/>
+              <w:textAlignment w:val="center"/>
+            </w:pPr>
+            <w:r>
+              <w:rPr>
+                <w:color w:val="000000"/>
+                <w:position w:val="-3"/>
+                <w:sz w:val="24"/>
+                <w:szCs w:val="24"/>
+              </w:rPr>
+              <w:t xml:space="preserve">If you do decide to go with us then please contact me anytime and we can get started on refining exactly what you want in each role in terms of experience and skill, and my guys will start developing our testing procedures for the recruitment phase.</w:t>
+            </w:r>
+          </w:p>
+          <w:p>
+            <w:pPr>
+              <w:widowControl w:val="on"/>
+              <w:pBdr/>
+              <w:spacing w:before="240" w:after="240" w:line="240" w:lineRule="auto"/>
+              <w:ind w:left="0" w:right="0"/>
+              <w:jc w:val="left"/>
+              <w:textAlignment w:val="center"/>
+            </w:pPr>
+            <w:r>
+              <w:rPr>
+                <w:color w:val="000000"/>
+                <w:position w:val="-3"/>
+                <w:sz w:val="24"/>
+                <w:szCs w:val="24"/>
+              </w:rPr>
+              <w:t xml:space="preserve">For the VA in particular, we are still in start up phase with that capability. We have plenty to select from, but I guess my point is that I am happy to play around with the rates I quoted above and run much lower margins if you can help me test and establish the procedures for clients as I take this to market, and once we have it running smoothly, help me spread the good word on BOSS! Anything you can do to help us get our name out there would be appreciated and I am happy to run referral programs etc.</w:t>
+            </w:r>
+          </w:p>
+          <w:p>
+            <w:pPr>
+              <w:widowControl w:val="on"/>
+              <w:pBdr/>
+              <w:spacing w:before="240" w:after="240" w:line="240" w:lineRule="auto"/>
+              <w:ind w:left="0" w:right="0"/>
+              <w:jc w:val="left"/>
+              <w:textAlignment w:val="center"/>
+            </w:pPr>
+            <w:r>
+              <w:rPr>
+                <w:color w:val="000000"/>
+                <w:position w:val="-3"/>
+                <w:sz w:val="24"/>
+                <w:szCs w:val="24"/>
+              </w:rPr>
+              <w:t xml:space="preserve">Overall though, as I said above, we may not be the cheapest, but I guarantee we are the safest and most efficient. We would love the chance to work with you so please keep us in mind and hopefully I hear from you soon.</w:t>
+            </w:r>
+          </w:p>
+          <w:p>
+            <w:pPr>
+              <w:widowControl w:val="on"/>
+              <w:pBdr/>
+              <w:spacing w:before="240" w:after="240" w:line="240" w:lineRule="auto"/>
+              <w:ind w:left="0" w:right="0"/>
+              <w:jc w:val="left"/>
+              <w:textAlignment w:val="center"/>
+            </w:pPr>
+            <w:r>
+              <w:rPr>
+                <w:color w:val="000000"/>
+                <w:position w:val="-3"/>
+                <w:sz w:val="24"/>
+                <w:szCs w:val="24"/>
+              </w:rPr>
+              <w:t xml:space="preserve">Kind regards,</w:t>
+            </w:r>
+          </w:p>
+          <w:p>
+            <w:pPr>
+              <w:widowControl w:val="on"/>
+              <w:pBdr/>
+              <w:spacing w:before="0" w:after="0" w:line="240" w:lineRule="auto"/>
+              <w:ind w:left="0" w:right="0"/>
+              <w:jc w:val="left"/>
+            </w:pPr>
+            <w:r>
+              <w:rPr>
+                <w:b/>
+                <w:bCs/>
+                <w:color w:val="000000"/>
+                <w:position w:val="-3"/>
+                <w:sz w:val="24"/>
+                <w:szCs w:val="24"/>
+              </w:rPr>
+              <w:t xml:space="preserve">Andrew Bridge</w:t>
+            </w:r>
+            <w:r>
+              <w:rPr>
+                <w:color w:val="000000"/>
+                <w:position w:val="-3"/>
+                <w:sz w:val="24"/>
+                <w:szCs w:val="24"/>
+              </w:rPr>
+              <w:br/>
+              <w:t xml:space="preserve">Director</w:t>
+            </w:r>
+            <w:r>
+              <w:rPr>
+                <w:color w:val="000000"/>
+                <w:position w:val="-3"/>
+                <w:sz w:val="24"/>
+                <w:szCs w:val="24"/>
+              </w:rPr>
+              <w:br/>
+              <w:t xml:space="preserve">Briston Outsourcing Service Solutions</w:t>
+            </w:r>
+            <w:r>
+              <w:rPr>
+                <w:color w:val="000000"/>
+                <w:position w:val="-3"/>
+                <w:sz w:val="24"/>
+                <w:szCs w:val="24"/>
+              </w:rPr>
+              <w:br/>
+              <w:br/>
+              <w:t xml:space="preserve">M: 0404 036 591 | E: andrew.bridge@briston.com.au</w:t>
+            </w:r>
+          </w:p>
+          <w:p/>
         </w:tc>
       </w:tr>
     </w:tbl>
@@ -811,8 +1440,8 @@
       </w:r>
     </w:p>
     <w:sectPr xmlns:w="http://schemas.openxmlformats.org/wordprocessingml/2006/main">
-      <w:footerReference xmlns:r="http://schemas.openxmlformats.org/officeDocument/2006/relationships" w:type="default" r:id="rId153f88d9c04c31"/>
-      <w:headerReference xmlns:r="http://schemas.openxmlformats.org/officeDocument/2006/relationships" w:type="default" r:id="rId153f88d9c04849"/>
+      <w:footerReference xmlns:r="http://schemas.openxmlformats.org/officeDocument/2006/relationships" w:type="default" r:id="rId153f9bb5e66997"/>
+      <w:headerReference xmlns:r="http://schemas.openxmlformats.org/officeDocument/2006/relationships" w:type="default" r:id="rId153f9bb5e66997"/>
       <w:pgSz w:w="11906" w:h="16838" w:orient="portrait" w:code="9"/>
       <w:pgMar w:top="1417" w:right="1701" w:bottom="1417" w:left="1701" w:header="708" w:footer="708" w:gutter="0"/>
       <w:cols w:space="708" w:num="1"/>
@@ -861,8 +1490,8 @@
         <w:tab w:val="center" w:pos="6840"/>
         <w:tab w:val="left" w:pos="8280"/>
       </w:tabs>
-      <w:ind w:left="-993" w:right="-540"/>
-      <w:jc w:val="center"/>
+      <w:ind w:right="-540"/>
+      <w:jc w:val="right"/>
       <w:rPr>
         <w:rFonts w:ascii="Arial" w:hAnsi="Arial" w:cs="Arial"/>
         <w:sz w:val="20"/>
@@ -872,21 +1501,365 @@
     <w:r>
       <w:rPr>
         <w:noProof/>
-        <w:lang w:val="en-US"/>
+      </w:rPr>
+      <mc:AlternateContent>
+        <mc:Choice Requires="wps">
+          <w:drawing>
+            <wp:anchor distT="0" distB="0" distL="114300" distR="114300" simplePos="0" relativeHeight="251656192" behindDoc="0" locked="0" layoutInCell="1" allowOverlap="1" wp14:anchorId="0DCB62C0" wp14:editId="4D3AA87C">
+              <wp:simplePos x="0" y="0"/>
+              <wp:positionH relativeFrom="column">
+                <wp:posOffset>-765810</wp:posOffset>
+              </wp:positionH>
+              <wp:positionV relativeFrom="paragraph">
+                <wp:posOffset>-32385</wp:posOffset>
+              </wp:positionV>
+              <wp:extent cx="5829300" cy="342900"/>
+              <wp:effectExtent l="0" t="0" r="0" b="12700"/>
+              <wp:wrapNone/>
+              <wp:docPr id="2" name="Text Box 2"/>
+              <wp:cNvGraphicFramePr>
+                <a:graphicFrameLocks xmlns:a="http://schemas.openxmlformats.org/drawingml/2006/main"/>
+              </wp:cNvGraphicFramePr>
+              <a:graphic xmlns:a="http://schemas.openxmlformats.org/drawingml/2006/main">
+                <a:graphicData uri="http://schemas.microsoft.com/office/word/2010/wordprocessingShape">
+                  <wps:wsp>
+                    <wps:cNvSpPr txBox="1">
+                      <a:spLocks/>
+                    </wps:cNvSpPr>
+                    <wps:spPr>
+                      <a:xfrm>
+                        <a:off x="0" y="0"/>
+                        <a:ext cx="5829300" cy="342900"/>
+                      </a:xfrm>
+                      <a:prstGeom prst="rect">
+                        <a:avLst/>
+                      </a:prstGeom>
+                      <a:noFill/>
+                      <a:ln>
+                        <a:noFill/>
+                      </a:ln>
+                      <a:effectLst/>
+                      <a:extLst/>
+                    </wps:spPr>
+                    <wps:style>
+                      <a:lnRef idx="0">
+                        <a:schemeClr val="accent1"/>
+                      </a:lnRef>
+                      <a:fillRef idx="0">
+                        <a:schemeClr val="accent1"/>
+                      </a:fillRef>
+                      <a:effectRef idx="0">
+                        <a:schemeClr val="accent1"/>
+                      </a:effectRef>
+                      <a:fontRef idx="minor">
+                        <a:schemeClr val="dk1"/>
+                      </a:fontRef>
+                    </wps:style>
+                    <wps:txbx>
+                      <w:txbxContent>
+                        <w:p>
+                          <w:pPr>
+                            <w:rPr>
+                              <w:rFonts w:ascii="Arial" w:hAnsi="Arial"/>
+                              <w:color w:val="0156A3"/>
+                              <w:sz w:val="20"/>
+                              <w:szCs w:val="20"/>
+                              <w:lang w:val="it-IT"/>
+                            </w:rPr>
+                          </w:pPr>
+                          <w:r>
+                            <w:rPr>
+                              <w:rFonts w:ascii="Arial" w:hAnsi="Arial"/>
+                              <w:color w:val="0156A3"/>
+                              <w:sz w:val="20"/>
+                              <w:szCs w:val="20"/>
+                              <w:lang w:val="it-IT"/>
+                            </w:rPr>
+                            <w:t>Suite 3B, Level 3, 2 Murrajong Rd, Springwood, 4127</w:t>
+                          </w:r>
+                          <w:r>
+                            <w:rPr>
+                              <w:rFonts w:ascii="Arial" w:hAnsi="Arial"/>
+                              <w:color w:val="0156A3"/>
+                              <w:sz w:val="20"/>
+                              <w:szCs w:val="20"/>
+                              <w:lang w:val="it-IT"/>
+                            </w:rPr>
+                            <w:t xml:space="preserve">  I   </w:t>
+                          </w:r>
+                          <w:r>
+                            <w:rPr>
+                              <w:rFonts w:ascii="Arial" w:hAnsi="Arial"/>
+                              <w:b/>
+                              <w:color w:val="0156A3"/>
+                              <w:sz w:val="20"/>
+                              <w:szCs w:val="20"/>
+                              <w:lang w:val="it-IT"/>
+                            </w:rPr>
+                            <w:t>Ph: 1300 91 96 92</w:t>
+                          </w:r>
+                          <w:r>
+                            <w:rPr>
+                              <w:rFonts w:ascii="Arial" w:hAnsi="Arial"/>
+                              <w:color w:val="0156A3"/>
+                              <w:sz w:val="20"/>
+                              <w:szCs w:val="20"/>
+                              <w:lang w:val="it-IT"/>
+                            </w:rPr>
+                            <w:t xml:space="preserve">   I   Fx: (07) 3503 9191</w:t>
+                          </w:r>
+                        </w:p>
+                      </w:txbxContent>
+                    </wps:txbx>
+                    <wps:bodyPr rot="0" spcFirstLastPara="0" vertOverflow="overflow" horzOverflow="overflow" vert="horz" wrap="square" lIns="91440" tIns="45720" rIns="91440" bIns="45720" numCol="1" spcCol="0" rtlCol="0" fromWordArt="0" anchor="t" anchorCtr="0" forceAA="0" compatLnSpc="1">
+                      <a:prstTxWarp prst="textNoShape">
+                        <a:avLst/>
+                      </a:prstTxWarp>
+                      <a:noAutofit/>
+                    </wps:bodyPr>
+                  </wps:wsp>
+                </a:graphicData>
+              </a:graphic>
+              <wp14:sizeRelH relativeFrom="page">
+                <wp14:pctWidth>0</wp14:pctWidth>
+              </wp14:sizeRelH>
+              <wp14:sizeRelV relativeFrom="page">
+                <wp14:pctHeight>0</wp14:pctHeight>
+              </wp14:sizeRelV>
+            </wp:anchor>
+          </w:drawing>
+        </mc:Choice>
+        <mc:Fallback xmlns:w15="http://schemas.microsoft.com/office/word/2012/wordml">
+          <w:pict>
+            <v:shapetype w14:anchorId="0DCB62C0" id="_x0000_t202" coordsize="21600,21600" o:spt="202" path="m,l,21600r21600,l21600,xe">
+              <v:stroke joinstyle="miter"/>
+              <v:path gradientshapeok="t" o:connecttype="rect"/>
+            </v:shapetype>
+            <v:shape id="Text Box 2" o:spid="_x0000_s1027" type="#_x0000_t202" style="position:absolute;left:0;text-align:left;margin-left:-60.3pt;margin-top:-2.55pt;width:459pt;height:27pt;z-index:251656192;visibility:visible;mso-wrap-style:square;mso-width-percent:0;mso-height-percent:0;mso-wrap-distance-left:9pt;mso-wrap-distance-top:0;mso-wrap-distance-right:9pt;mso-wrap-distance-bottom:0;mso-position-horizontal:absolute;mso-position-horizontal-relative:text;mso-position-vertical:absolute;mso-position-vertical-relative:text;mso-width-percent:0;mso-height-percent:0;mso-width-relative:page;mso-height-relative:page;v-text-anchor:top" o:gfxdata="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" filled="f" stroked="f">
+              <v:path arrowok="t"/>
+              <v:textbox>
+                <w:txbxContent>
+                  <w:p>
+                    <w:pPr>
+                      <w:rPr>
+                        <w:rFonts w:ascii="Arial" w:hAnsi="Arial"/>
+                        <w:color w:val="0156A3"/>
+                        <w:sz w:val="20"/>
+                        <w:szCs w:val="20"/>
+                        <w:lang w:val="it-IT"/>
+                      </w:rPr>
+                    </w:pPr>
+                    <w:r>
+                      <w:rPr>
+                        <w:rFonts w:ascii="Arial" w:hAnsi="Arial"/>
+                        <w:color w:val="0156A3"/>
+                        <w:sz w:val="20"/>
+                        <w:szCs w:val="20"/>
+                        <w:lang w:val="it-IT"/>
+                      </w:rPr>
+                      <w:t>Suite 3B, Level 3, 2 Murrajong Rd, Springwood, 4127</w:t>
+                    </w:r>
+                    <w:r>
+                      <w:rPr>
+                        <w:rFonts w:ascii="Arial" w:hAnsi="Arial"/>
+                        <w:color w:val="0156A3"/>
+                        <w:sz w:val="20"/>
+                        <w:szCs w:val="20"/>
+                        <w:lang w:val="it-IT"/>
+                      </w:rPr>
+                      <w:t xml:space="preserve">  I   </w:t>
+                    </w:r>
+                    <w:r>
+                      <w:rPr>
+                        <w:rFonts w:ascii="Arial" w:hAnsi="Arial"/>
+                        <w:b/>
+                        <w:color w:val="0156A3"/>
+                        <w:sz w:val="20"/>
+                        <w:szCs w:val="20"/>
+                        <w:lang w:val="it-IT"/>
+                      </w:rPr>
+                      <w:t>Ph: 1300 91 96 92</w:t>
+                    </w:r>
+                    <w:r>
+                      <w:rPr>
+                        <w:rFonts w:ascii="Arial" w:hAnsi="Arial"/>
+                        <w:color w:val="0156A3"/>
+                        <w:sz w:val="20"/>
+                        <w:szCs w:val="20"/>
+                        <w:lang w:val="it-IT"/>
+                      </w:rPr>
+                      <w:t xml:space="preserve">   I   Fx: (07) 3503 9191</w:t>
+                    </w:r>
+                  </w:p>
+                </w:txbxContent>
+              </v:textbox>
+            </v:shape>
+          </w:pict>
+        </mc:Fallback>
+      </mc:AlternateContent>
+    </w:r>
+    <w:r>
+      <w:rPr>
+        <w:rStyle w:val="PageNumber"/>
+        <w:rFonts w:ascii="Arial" w:hAnsi="Arial" w:cs="Arial"/>
+        <w:sz w:val="20"/>
+        <w:szCs w:val="20"/>
+      </w:rPr>
+      <w:t xml:space="preserve">Page </w:t>
+    </w:r>
+    <w:r>
+      <w:rPr>
+        <w:rStyle w:val="PageNumber"/>
+        <w:rFonts w:ascii="Arial" w:hAnsi="Arial" w:cs="Arial"/>
+        <w:sz w:val="20"/>
+        <w:szCs w:val="20"/>
+      </w:rPr>
+      <w:fldChar w:fldCharType="begin"/>
+    </w:r>
+    <w:r>
+      <w:rPr>
+        <w:rStyle w:val="PageNumber"/>
+        <w:rFonts w:ascii="Arial" w:hAnsi="Arial" w:cs="Arial"/>
+        <w:sz w:val="20"/>
+        <w:szCs w:val="20"/>
+      </w:rPr>
+      <w:instrText xml:space="preserve"> PAGE </w:instrText>
+    </w:r>
+    <w:r>
+      <w:rPr>
+        <w:rStyle w:val="PageNumber"/>
+        <w:rFonts w:ascii="Arial" w:hAnsi="Arial" w:cs="Arial"/>
+        <w:sz w:val="20"/>
+        <w:szCs w:val="20"/>
+      </w:rPr>
+      <w:fldChar w:fldCharType="separate"/>
+    </w:r>
+    <w:r>
+      <w:rPr>
+        <w:rStyle w:val="PageNumber"/>
+        <w:rFonts w:ascii="Arial" w:hAnsi="Arial" w:cs="Arial"/>
+        <w:noProof/>
+        <w:sz w:val="20"/>
+        <w:szCs w:val="20"/>
+      </w:rPr>
+      <w:t>1</w:t>
+    </w:r>
+    <w:r>
+      <w:rPr>
+        <w:rStyle w:val="PageNumber"/>
+        <w:rFonts w:ascii="Arial" w:hAnsi="Arial" w:cs="Arial"/>
+        <w:sz w:val="20"/>
+        <w:szCs w:val="20"/>
+      </w:rPr>
+      <w:fldChar w:fldCharType="end"/>
+    </w:r>
+    <w:r>
+      <w:rPr>
+        <w:rStyle w:val="PageNumber"/>
+        <w:rFonts w:ascii="Arial" w:hAnsi="Arial" w:cs="Arial"/>
+        <w:sz w:val="20"/>
+        <w:szCs w:val="20"/>
+      </w:rPr>
+      <w:t xml:space="preserve"> of </w:t>
+    </w:r>
+    <w:r>
+      <w:rPr>
+        <w:rStyle w:val="PageNumber"/>
+        <w:rFonts w:ascii="Arial" w:hAnsi="Arial" w:cs="Arial"/>
+        <w:sz w:val="20"/>
+        <w:szCs w:val="20"/>
+      </w:rPr>
+      <w:fldChar w:fldCharType="begin"/>
+    </w:r>
+    <w:r>
+      <w:rPr>
+        <w:rStyle w:val="PageNumber"/>
+        <w:rFonts w:ascii="Arial" w:hAnsi="Arial" w:cs="Arial"/>
+        <w:sz w:val="20"/>
+        <w:szCs w:val="20"/>
+      </w:rPr>
+      <w:instrText xml:space="preserve"> NUMPAGES </w:instrText>
+    </w:r>
+    <w:r>
+      <w:rPr>
+        <w:rStyle w:val="PageNumber"/>
+        <w:rFonts w:ascii="Arial" w:hAnsi="Arial" w:cs="Arial"/>
+        <w:sz w:val="20"/>
+        <w:szCs w:val="20"/>
+      </w:rPr>
+      <w:fldChar w:fldCharType="separate"/>
+    </w:r>
+    <w:r>
+      <w:rPr>
+        <w:rStyle w:val="PageNumber"/>
+        <w:rFonts w:ascii="Arial" w:hAnsi="Arial" w:cs="Arial"/>
+        <w:noProof/>
+        <w:sz w:val="20"/>
+        <w:szCs w:val="20"/>
+      </w:rPr>
+      <w:t>7</w:t>
+    </w:r>
+    <w:r>
+      <w:rPr>
+        <w:rStyle w:val="PageNumber"/>
+        <w:rFonts w:ascii="Arial" w:hAnsi="Arial" w:cs="Arial"/>
+        <w:sz w:val="20"/>
+        <w:szCs w:val="20"/>
+      </w:rPr>
+      <w:fldChar w:fldCharType="end"/>
+    </w:r>
+  </w:p>
+</w:ftr>
+</file>
+
+<file path=word/footnotes.xml><?xml version="1.0" encoding="utf-8"?>
+<w:footnotes xmlns:ve="http://schemas.openxmlformats.org/markup-compatibility/2006" xmlns:o="urn:schemas-microsoft-com:office:office" xmlns:r="http://schemas.openxmlformats.org/officeDocument/2006/relationships" xmlns:m="http://schemas.openxmlformats.org/officeDocument/2006/math" xmlns:v="urn:schemas-microsoft-com:vml" xmlns:wp="http://schemas.openxmlformats.org/drawingml/2006/wordprocessingDrawing" xmlns:w10="urn:schemas-microsoft-com:office:word" xmlns:w="http://schemas.openxmlformats.org/wordprocessingml/2006/main" xmlns:wne="http://schemas.microsoft.com/office/word/2006/wordml">
+  <w:footnote w:type="separator" w:id="-1">
+    <w:p>
+      <w:pPr>
+        <w:spacing w:after="0" w:line="240" w:lineRule="auto"/>
+      </w:pPr>
+      <w:r>
+        <w:separator/>
+      </w:r>
+    </w:p>
+  </w:footnote>
+  <w:footnote w:type="continuationSeparator" w:id="0">
+    <w:p>
+      <w:pPr>
+        <w:spacing w:after="0" w:line="240" w:lineRule="auto"/>
+      </w:pPr>
+      <w:r>
+        <w:continuationSeparator/>
+      </w:r>
+    </w:p>
+  </w:footnote>
+</w:footnotes>
+</file>
+
+<file path=word/header1.xml><?xml version="1.0" encoding="utf-8"?>
+<w:hdr xmlns:wpc="http://schemas.microsoft.com/office/word/2010/wordprocessingCanvas" xmlns:mc="http://schemas.openxmlformats.org/markup-compatibility/2006" xmlns:o="urn:schemas-microsoft-com:office:office" xmlns:r="http://schemas.openxmlformats.org/officeDocument/2006/relationships" xmlns:m="http://schemas.openxmlformats.org/officeDocument/2006/math" xmlns:v="urn:schemas-microsoft-com:vml" xmlns:wp14="http://schemas.microsoft.com/office/word/2010/wordprocessingDrawing" xmlns:wp="http://schemas.openxmlformats.org/drawingml/2006/wordprocessingDrawing" xmlns:w10="urn:schemas-microsoft-com:office:word" xmlns:w="http://schemas.openxmlformats.org/wordprocessingml/2006/main" xmlns:w14="http://schemas.microsoft.com/office/word/2010/wordml" xmlns:wpg="http://schemas.microsoft.com/office/word/2010/wordprocessingGroup" xmlns:wpi="http://schemas.microsoft.com/office/word/2010/wordprocessingInk" xmlns:wne="http://schemas.microsoft.com/office/word/2006/wordml" xmlns:wps="http://schemas.microsoft.com/office/word/2010/wordprocessingShape" mc:Ignorable="w14 wp14">
+  <w:p>
+    <w:pPr>
+      <w:pStyle w:val="Header"/>
+    </w:pPr>
+    <w:r>
+      <w:rPr>
+        <w:noProof/>
       </w:rPr>
       <w:drawing>
-        <wp:anchor distT="0" distB="0" distL="114300" distR="114300" simplePos="0" relativeHeight="251656191" behindDoc="1" locked="0" layoutInCell="1" allowOverlap="1" wp14:anchorId="5B82059A" wp14:editId="05F1A1D0">
+        <wp:anchor distT="0" distB="0" distL="114300" distR="114300" simplePos="0" relativeHeight="251661312" behindDoc="1" locked="0" layoutInCell="1" allowOverlap="1" wp14:anchorId="23BB6101" wp14:editId="4DEF530E">
           <wp:simplePos x="0" y="0"/>
           <wp:positionH relativeFrom="column">
-            <wp:posOffset>-939800</wp:posOffset>
+            <wp:posOffset>1518920</wp:posOffset>
           </wp:positionH>
           <wp:positionV relativeFrom="paragraph">
-            <wp:posOffset>-602615</wp:posOffset>
+            <wp:posOffset>-112395</wp:posOffset>
           </wp:positionV>
-          <wp:extent cx="7176391" cy="1319530"/>
-          <wp:effectExtent l="0" t="0" r="5715" b="0"/>
+          <wp:extent cx="4424680" cy="581660"/>
+          <wp:effectExtent l="0" t="0" r="0" b="2540"/>
           <wp:wrapNone/>
-          <wp:docPr id="6" name="Picture 6"/>
+          <wp:docPr id="3" name="Picture 3"/>
           <wp:cNvGraphicFramePr>
             <a:graphicFrameLocks xmlns:a="http://schemas.openxmlformats.org/drawingml/2006/main" noChangeAspect="1"/>
           </wp:cNvGraphicFramePr>
@@ -894,7 +1867,7 @@
             <a:graphicData uri="http://schemas.openxmlformats.org/drawingml/2006/picture">
               <pic:pic xmlns:pic="http://schemas.openxmlformats.org/drawingml/2006/picture">
                 <pic:nvPicPr>
-                  <pic:cNvPr id="2" name="footer.png"/>
+                  <pic:cNvPr id="2" name="ray.png"/>
                   <pic:cNvPicPr/>
                 </pic:nvPicPr>
                 <pic:blipFill>
@@ -912,7 +1885,7 @@
                 <pic:spPr>
                   <a:xfrm>
                     <a:off x="0" y="0"/>
-                    <a:ext cx="7176391" cy="1319530"/>
+                    <a:ext cx="4424680" cy="581660"/>
                   </a:xfrm>
                   <a:prstGeom prst="rect">
                     <a:avLst/>
@@ -932,167 +1905,21 @@
     </w:r>
     <w:r>
       <w:rPr>
-        <w:rStyle w:val="PageNumber"/>
-        <w:rFonts w:ascii="Arial" w:hAnsi="Arial" w:cs="Arial"/>
-        <w:sz w:val="20"/>
-        <w:szCs w:val="20"/>
-      </w:rPr>
-      <w:t xml:space="preserve">Page </w:t>
-    </w:r>
-    <w:r>
-      <w:rPr>
-        <w:rStyle w:val="PageNumber"/>
-        <w:rFonts w:ascii="Arial" w:hAnsi="Arial" w:cs="Arial"/>
-        <w:sz w:val="20"/>
-        <w:szCs w:val="20"/>
-      </w:rPr>
-      <w:fldChar w:fldCharType="begin"/>
-    </w:r>
-    <w:r>
-      <w:rPr>
-        <w:rStyle w:val="PageNumber"/>
-        <w:rFonts w:ascii="Arial" w:hAnsi="Arial" w:cs="Arial"/>
-        <w:sz w:val="20"/>
-        <w:szCs w:val="20"/>
-      </w:rPr>
-      <w:instrText xml:space="preserve"> PAGE </w:instrText>
-    </w:r>
-    <w:r>
-      <w:rPr>
-        <w:rStyle w:val="PageNumber"/>
-        <w:rFonts w:ascii="Arial" w:hAnsi="Arial" w:cs="Arial"/>
-        <w:sz w:val="20"/>
-        <w:szCs w:val="20"/>
-      </w:rPr>
-      <w:fldChar w:fldCharType="separate"/>
-    </w:r>
-    <w:r>
-      <w:rPr>
-        <w:rStyle w:val="PageNumber"/>
-        <w:rFonts w:ascii="Arial" w:hAnsi="Arial" w:cs="Arial"/>
         <w:noProof/>
-        <w:sz w:val="20"/>
-        <w:szCs w:val="20"/>
-      </w:rPr>
-      <w:t>1</w:t>
-    </w:r>
-    <w:r>
-      <w:rPr>
-        <w:rStyle w:val="PageNumber"/>
-        <w:rFonts w:ascii="Arial" w:hAnsi="Arial" w:cs="Arial"/>
-        <w:sz w:val="20"/>
-        <w:szCs w:val="20"/>
-      </w:rPr>
-      <w:fldChar w:fldCharType="end"/>
-    </w:r>
-    <w:r>
-      <w:rPr>
-        <w:rStyle w:val="PageNumber"/>
-        <w:rFonts w:ascii="Arial" w:hAnsi="Arial" w:cs="Arial"/>
-        <w:sz w:val="20"/>
-        <w:szCs w:val="20"/>
-      </w:rPr>
-      <w:t xml:space="preserve"> of </w:t>
-    </w:r>
-    <w:r>
-      <w:rPr>
-        <w:rStyle w:val="PageNumber"/>
-        <w:rFonts w:ascii="Arial" w:hAnsi="Arial" w:cs="Arial"/>
-        <w:sz w:val="20"/>
-        <w:szCs w:val="20"/>
-      </w:rPr>
-      <w:fldChar w:fldCharType="begin"/>
-    </w:r>
-    <w:r>
-      <w:rPr>
-        <w:rStyle w:val="PageNumber"/>
-        <w:rFonts w:ascii="Arial" w:hAnsi="Arial" w:cs="Arial"/>
-        <w:sz w:val="20"/>
-        <w:szCs w:val="20"/>
-      </w:rPr>
-      <w:instrText xml:space="preserve"> NUMPAGES </w:instrText>
-    </w:r>
-    <w:r>
-      <w:rPr>
-        <w:rStyle w:val="PageNumber"/>
-        <w:rFonts w:ascii="Arial" w:hAnsi="Arial" w:cs="Arial"/>
-        <w:sz w:val="20"/>
-        <w:szCs w:val="20"/>
-      </w:rPr>
-      <w:fldChar w:fldCharType="separate"/>
-    </w:r>
-    <w:r>
-      <w:rPr>
-        <w:rStyle w:val="PageNumber"/>
-        <w:rFonts w:ascii="Arial" w:hAnsi="Arial" w:cs="Arial"/>
-        <w:noProof/>
-        <w:sz w:val="20"/>
-        <w:szCs w:val="20"/>
-      </w:rPr>
-      <w:t>3</w:t>
-    </w:r>
-    <w:r>
-      <w:rPr>
-        <w:rStyle w:val="PageNumber"/>
-        <w:rFonts w:ascii="Arial" w:hAnsi="Arial" w:cs="Arial"/>
-        <w:sz w:val="20"/>
-        <w:szCs w:val="20"/>
-      </w:rPr>
-      <w:fldChar w:fldCharType="end"/>
-    </w:r>
-  </w:p>
-</w:ftr>
-</file>
-
-<file path=word/footnotes.xml><?xml version="1.0" encoding="utf-8"?>
-<w:footnotes xmlns:ve="http://schemas.openxmlformats.org/markup-compatibility/2006" xmlns:o="urn:schemas-microsoft-com:office:office" xmlns:r="http://schemas.openxmlformats.org/officeDocument/2006/relationships" xmlns:m="http://schemas.openxmlformats.org/officeDocument/2006/math" xmlns:v="urn:schemas-microsoft-com:vml" xmlns:wp="http://schemas.openxmlformats.org/drawingml/2006/wordprocessingDrawing" xmlns:w10="urn:schemas-microsoft-com:office:word" xmlns:w="http://schemas.openxmlformats.org/wordprocessingml/2006/main" xmlns:wne="http://schemas.microsoft.com/office/word/2006/wordml">
-  <w:footnote w:type="separator" w:id="-1">
-    <w:p>
-      <w:pPr>
-        <w:spacing w:after="0" w:line="240" w:lineRule="auto"/>
-      </w:pPr>
-      <w:r>
-        <w:separator/>
-      </w:r>
-    </w:p>
-  </w:footnote>
-  <w:footnote w:type="continuationSeparator" w:id="0">
-    <w:p>
-      <w:pPr>
-        <w:spacing w:after="0" w:line="240" w:lineRule="auto"/>
-      </w:pPr>
-      <w:r>
-        <w:continuationSeparator/>
-      </w:r>
-    </w:p>
-  </w:footnote>
-</w:footnotes>
-</file>
-
-<file path=word/header1.xml><?xml version="1.0" encoding="utf-8"?>
-<w:hdr xmlns:wpc="http://schemas.microsoft.com/office/word/2010/wordprocessingCanvas" xmlns:mc="http://schemas.openxmlformats.org/markup-compatibility/2006" xmlns:o="urn:schemas-microsoft-com:office:office" xmlns:r="http://schemas.openxmlformats.org/officeDocument/2006/relationships" xmlns:m="http://schemas.openxmlformats.org/officeDocument/2006/math" xmlns:v="urn:schemas-microsoft-com:vml" xmlns:wp14="http://schemas.microsoft.com/office/word/2010/wordprocessingDrawing" xmlns:wp="http://schemas.openxmlformats.org/drawingml/2006/wordprocessingDrawing" xmlns:w10="urn:schemas-microsoft-com:office:word" xmlns:w="http://schemas.openxmlformats.org/wordprocessingml/2006/main" xmlns:w14="http://schemas.microsoft.com/office/word/2010/wordml" xmlns:wpg="http://schemas.microsoft.com/office/word/2010/wordprocessingGroup" xmlns:wpi="http://schemas.microsoft.com/office/word/2010/wordprocessingInk" xmlns:wne="http://schemas.microsoft.com/office/word/2006/wordml" xmlns:wps="http://schemas.microsoft.com/office/word/2010/wordprocessingShape" mc:Ignorable="w14 wp14">
-  <w:p>
-    <w:pPr>
-      <w:pStyle w:val="Header"/>
-    </w:pPr>
-    <w:r>
-      <w:rPr>
-        <w:noProof/>
-        <w:lang w:val="en-US"/>
       </w:rPr>
       <w:drawing>
-        <wp:anchor distT="0" distB="0" distL="114300" distR="114300" simplePos="0" relativeHeight="251661312" behindDoc="1" locked="0" layoutInCell="1" allowOverlap="1" wp14:anchorId="3718ECBF" wp14:editId="5698526E">
+        <wp:anchor distT="0" distB="0" distL="114300" distR="114300" simplePos="0" relativeHeight="251663360" behindDoc="1" locked="0" layoutInCell="1" allowOverlap="1" wp14:anchorId="7C98D838" wp14:editId="7C652300">
           <wp:simplePos x="0" y="0"/>
           <wp:positionH relativeFrom="column">
-            <wp:posOffset>-768350</wp:posOffset>
+            <wp:posOffset>-571500</wp:posOffset>
           </wp:positionH>
           <wp:positionV relativeFrom="paragraph">
-            <wp:posOffset>-330835</wp:posOffset>
+            <wp:posOffset>-220345</wp:posOffset>
           </wp:positionV>
-          <wp:extent cx="6845372" cy="1164566"/>
+          <wp:extent cx="2628900" cy="914400"/>
           <wp:effectExtent l="0" t="0" r="0" b="0"/>
           <wp:wrapNone/>
-          <wp:docPr id="4" name="Picture 4"/>
+          <wp:docPr id="5" name="Picture 5"/>
           <wp:cNvGraphicFramePr>
             <a:graphicFrameLocks xmlns:a="http://schemas.openxmlformats.org/drawingml/2006/main" noChangeAspect="1"/>
           </wp:cNvGraphicFramePr>
@@ -1100,11 +1927,11 @@
             <a:graphicData uri="http://schemas.openxmlformats.org/drawingml/2006/picture">
               <pic:pic xmlns:pic="http://schemas.openxmlformats.org/drawingml/2006/picture">
                 <pic:nvPicPr>
-                  <pic:cNvPr id="1" name="bristonlogo2.png"/>
+                  <pic:cNvPr id="3" name="bosslogo.png"/>
                   <pic:cNvPicPr/>
                 </pic:nvPicPr>
                 <pic:blipFill>
-                  <a:blip r:embed="rId1">
+                  <a:blip r:embed="rId2">
                     <a:extLst>
                       <a:ext uri="{28A0092B-C50C-407E-A947-70E740481C1C}">
                         <a14:useLocalDpi xmlns:a14="http://schemas.microsoft.com/office/drawing/2010/main" val="0"/>
@@ -1118,7 +1945,7 @@
                 <pic:spPr>
                   <a:xfrm>
                     <a:off x="0" y="0"/>
-                    <a:ext cx="6845372" cy="1164566"/>
+                    <a:ext cx="2628900" cy="914400"/>
                   </a:xfrm>
                   <a:prstGeom prst="rect">
                     <a:avLst/>
@@ -1136,227 +1963,15 @@
         </wp:anchor>
       </w:drawing>
     </w:r>
-    <w:r>
-      <w:rPr>
-        <w:noProof/>
-        <w:lang w:val="en-US"/>
-      </w:rPr>
-      <mc:AlternateContent>
-        <mc:Choice Requires="wps">
-          <w:drawing>
-            <wp:anchor distT="0" distB="0" distL="114300" distR="114300" simplePos="0" relativeHeight="251659264" behindDoc="0" locked="0" layoutInCell="1" allowOverlap="1" wp14:anchorId="3F87FE6C" wp14:editId="195691CB">
-              <wp:simplePos x="0" y="0"/>
-              <wp:positionH relativeFrom="column">
-                <wp:posOffset>342900</wp:posOffset>
-              </wp:positionH>
-              <wp:positionV relativeFrom="paragraph">
-                <wp:posOffset>-152400</wp:posOffset>
-              </wp:positionV>
-              <wp:extent cx="4800600" cy="342900"/>
-              <wp:effectExtent l="0" t="0" r="0" b="0"/>
-              <wp:wrapNone/>
-              <wp:docPr id="1" name="Text Box 2"/>
-              <wp:cNvGraphicFramePr>
-                <a:graphicFrameLocks xmlns:a="http://schemas.openxmlformats.org/drawingml/2006/main"/>
-              </wp:cNvGraphicFramePr>
-              <a:graphic xmlns:a="http://schemas.openxmlformats.org/drawingml/2006/main">
-                <a:graphicData uri="http://schemas.microsoft.com/office/word/2010/wordprocessingShape">
-                  <wps:wsp>
-                    <wps:cNvSpPr txBox="1">
-                      <a:spLocks noChangeArrowheads="1"/>
-                    </wps:cNvSpPr>
-                    <wps:spPr bwMode="auto">
-                      <a:xfrm>
-                        <a:off x="0" y="0"/>
-                        <a:ext cx="4800600" cy="342900"/>
-                      </a:xfrm>
-                      <a:prstGeom prst="rect">
-                        <a:avLst/>
-                      </a:prstGeom>
-                      <a:noFill/>
-                      <a:ln>
-                        <a:noFill/>
-                      </a:ln>
-                      <a:extLst>
-                        <a:ext uri="{909E8E84-426E-40DD-AFC4-6F175D3DCCD1}">
-                          <a14:hiddenFill xmlns:a14="http://schemas.microsoft.com/office/drawing/2010/main">
-                            <a:solidFill>
-                              <a:srgbClr val="FFFFFF"/>
-                            </a:solidFill>
-                          </a14:hiddenFill>
-                        </a:ext>
-                        <a:ext uri="{91240B29-F687-4F45-9708-019B960494DF}">
-                          <a14:hiddenLine xmlns:a14="http://schemas.microsoft.com/office/drawing/2010/main" w="9525">
-                            <a:solidFill>
-                              <a:srgbClr val="000000"/>
-                            </a:solidFill>
-                            <a:miter lim="800000"/>
-                            <a:headEnd/>
-                            <a:tailEnd/>
-                          </a14:hiddenLine>
-                        </a:ext>
-                      </a:extLst>
-                    </wps:spPr>
-                    <wps:txbx>
-                      <w:txbxContent>
-                        <w:p>
-                          <w:pPr>
-                            <w:jc w:val="center"/>
-                            <w:rPr>
-                              <w:b/>
-                              <w:color w:val="FFFFFF"/>
-                              <w:sz w:val="20"/>
-                              <w:szCs w:val="20"/>
-                            </w:rPr>
-                          </w:pPr>
-                          <w:r>
-                            <w:rPr>
-                              <w:b/>
-                              <w:color w:val="FFFFFF"/>
-                              <w:sz w:val="20"/>
-                              <w:szCs w:val="20"/>
-                            </w:rPr>
-                            <w:t>BRISTON TRAINING AND DEVELOPMENT</w:t>
-                          </w:r>
-                        </w:p>
-                        <w:p>
-                          <w:pPr>
-                            <w:jc w:val="center"/>
-                            <w:rPr>
-                              <w:b/>
-                              <w:color w:val="FFFFFF"/>
-                              <w:sz w:val="20"/>
-                              <w:szCs w:val="20"/>
-                            </w:rPr>
-                          </w:pPr>
-                          <w:r>
-                            <w:rPr>
-                              <w:b/>
-                              <w:color w:val="FFFFFF"/>
-                              <w:sz w:val="20"/>
-                              <w:szCs w:val="20"/>
-                            </w:rPr>
-                            <w:t>BGW GROUP</w:t>
-                          </w:r>
-                          <w:r>
-                            <w:rPr>
-                              <w:b/>
-                              <w:color w:val="FFFFFF"/>
-                              <w:sz w:val="20"/>
-                              <w:szCs w:val="20"/>
-                            </w:rPr>
-                            <w:t xml:space="preserve"> ELEARNING</w:t>
-                          </w:r>
-                          <w:r>
-                            <w:rPr>
-                              <w:b/>
-                              <w:color w:val="FFFFFF"/>
-                              <w:sz w:val="20"/>
-                              <w:szCs w:val="20"/>
-                            </w:rPr>
-                            <w:t xml:space="preserve"> COST ESTIMATE</w:t>
-                          </w:r>
-                        </w:p>
-                      </w:txbxContent>
-                    </wps:txbx>
-                    <wps:bodyPr rot="0" vert="horz" wrap="square" lIns="36000" tIns="36000" rIns="36000" bIns="36000" anchor="t" anchorCtr="0" upright="1">
-                      <a:noAutofit/>
-                    </wps:bodyPr>
-                  </wps:wsp>
-                </a:graphicData>
-              </a:graphic>
-              <wp14:sizeRelH relativeFrom="page">
-                <wp14:pctWidth>0</wp14:pctWidth>
-              </wp14:sizeRelH>
-              <wp14:sizeRelV relativeFrom="page">
-                <wp14:pctHeight>0</wp14:pctHeight>
-              </wp14:sizeRelV>
-            </wp:anchor>
-          </w:drawing>
-        </mc:Choice>
-        <mc:Fallback xmlns:w15="http://schemas.microsoft.com/office/word/2012/wordml">
-          <w:pict>
-            <v:shapetype w14:anchorId="3F87FE6C" id="_x0000_t202" coordsize="21600,21600" o:spt="202" path="m,l,21600r21600,l21600,xe">
-              <v:stroke joinstyle="miter"/>
-              <v:path gradientshapeok="t" o:connecttype="rect"/>
-            </v:shapetype>
-            <v:shape id="Text Box 2" o:spid="_x0000_s1028" type="#_x0000_t202" style="position:absolute;margin-left:27pt;margin-top:-12pt;width:378pt;height:27pt;z-index:251659264;visibility:visible;mso-wrap-style:square;mso-width-percent:0;mso-height-percent:0;mso-wrap-distance-left:9pt;mso-wrap-distance-top:0;mso-wrap-distance-right:9pt;mso-wrap-distance-bottom:0;mso-position-horizontal:absolute;mso-position-horizontal-relative:text;mso-position-vertical:absolute;mso-position-vertical-relative:text;mso-width-percent:0;mso-height-percent:0;mso-width-relative:page;mso-height-relative:page;v-text-anchor:top" o:gfxdata="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" filled="f" stroked="f">
-              <v:textbox inset="1mm,1mm,1mm,1mm">
-                <w:txbxContent>
-                  <w:p>
-                    <w:pPr>
-                      <w:jc w:val="center"/>
-                      <w:rPr>
-                        <w:b/>
-                        <w:color w:val="FFFFFF"/>
-                        <w:sz w:val="20"/>
-                        <w:szCs w:val="20"/>
-                      </w:rPr>
-                    </w:pPr>
-                    <w:r>
-                      <w:rPr>
-                        <w:b/>
-                        <w:color w:val="FFFFFF"/>
-                        <w:sz w:val="20"/>
-                        <w:szCs w:val="20"/>
-                      </w:rPr>
-                      <w:t>BRISTON TRAINING AND DEVELOPMENT</w:t>
-                    </w:r>
-                  </w:p>
-                  <w:p>
-                    <w:pPr>
-                      <w:jc w:val="center"/>
-                      <w:rPr>
-                        <w:b/>
-                        <w:color w:val="FFFFFF"/>
-                        <w:sz w:val="20"/>
-                        <w:szCs w:val="20"/>
-                      </w:rPr>
-                    </w:pPr>
-                    <w:r>
-                      <w:rPr>
-                        <w:b/>
-                        <w:color w:val="FFFFFF"/>
-                        <w:sz w:val="20"/>
-                        <w:szCs w:val="20"/>
-                      </w:rPr>
-                      <w:t>BGW GROUP</w:t>
-                    </w:r>
-                    <w:r>
-                      <w:rPr>
-                        <w:b/>
-                        <w:color w:val="FFFFFF"/>
-                        <w:sz w:val="20"/>
-                        <w:szCs w:val="20"/>
-                      </w:rPr>
-                      <w:t xml:space="preserve"> ELEARNING</w:t>
-                    </w:r>
-                    <w:r>
-                      <w:rPr>
-                        <w:b/>
-                        <w:color w:val="FFFFFF"/>
-                        <w:sz w:val="20"/>
-                        <w:szCs w:val="20"/>
-                      </w:rPr>
-                      <w:t xml:space="preserve"> COST ESTIMATE</w:t>
-                    </w:r>
-                  </w:p>
-                </w:txbxContent>
-              </v:textbox>
-            </v:shape>
-          </w:pict>
-        </mc:Fallback>
-      </mc:AlternateContent>
-    </w:r>
   </w:p>
 </w:hdr>
 </file>
 
 <file path=word/numbering.xml><?xml version="1.0" encoding="utf-8"?>
 <w:numbering xmlns:ve="http://schemas.openxmlformats.org/markup-compatibility/2006" xmlns:o="urn:schemas-microsoft-com:office:office" xmlns:r="http://schemas.openxmlformats.org/officeDocument/2006/relationships" xmlns:m="http://schemas.openxmlformats.org/officeDocument/2006/math" xmlns:v="urn:schemas-microsoft-com:vml" xmlns:wp="http://schemas.openxmlformats.org/drawingml/2006/wordprocessingDrawing" xmlns:w10="urn:schemas-microsoft-com:office:word" xmlns:w="http://schemas.openxmlformats.org/wordprocessingml/2006/main" xmlns:wne="http://schemas.microsoft.com/office/word/2006/wordml">
-  <w:abstractNum w:abstractNumId="68947144">
+  <w:abstractNum w:abstractNumId="597629756">
     <w:multiLevelType w:val="hybridMultilevel"/>
-    <w:lvl w:ilvl="0" w:tplc="47452392">
+    <w:lvl w:ilvl="0" w:tplc="75096740">
       <w:start w:val="1"/>
       <w:numFmt w:val="decimal"/>
       <w:lvlText w:val="%1."/>
@@ -1365,7 +1980,7 @@
         <w:ind w:left="720" w:hanging="360"/>
       </w:pPr>
     </w:lvl>
-    <w:lvl w:ilvl="1" w:tplc="47452392" w:tentative="1">
+    <w:lvl w:ilvl="1" w:tplc="75096740" w:tentative="1">
       <w:start w:val="1"/>
       <w:numFmt w:val="lowerLetter"/>
       <w:lvlText w:val="%2."/>
@@ -1374,7 +1989,7 @@
         <w:ind w:left="1440" w:hanging="360"/>
       </w:pPr>
     </w:lvl>
-    <w:lvl w:ilvl="2" w:tplc="47452392" w:tentative="1">
+    <w:lvl w:ilvl="2" w:tplc="75096740" w:tentative="1">
       <w:start w:val="1"/>
       <w:numFmt w:val="lowerRoman"/>
       <w:lvlText w:val="%3."/>
@@ -1383,7 +1998,7 @@
         <w:ind w:left="2160" w:hanging="180"/>
       </w:pPr>
     </w:lvl>
-    <w:lvl w:ilvl="3" w:tplc="47452392" w:tentative="1">
+    <w:lvl w:ilvl="3" w:tplc="75096740" w:tentative="1">
       <w:start w:val="1"/>
       <w:numFmt w:val="decimal"/>
       <w:lvlText w:val="%4."/>
@@ -1392,7 +2007,7 @@
         <w:ind w:left="2880" w:hanging="360"/>
       </w:pPr>
     </w:lvl>
-    <w:lvl w:ilvl="4" w:tplc="47452392" w:tentative="1">
+    <w:lvl w:ilvl="4" w:tplc="75096740" w:tentative="1">
       <w:start w:val="1"/>
       <w:numFmt w:val="lowerLetter"/>
       <w:lvlText w:val="%5."/>
@@ -1401,7 +2016,7 @@
         <w:ind w:left="3600" w:hanging="360"/>
       </w:pPr>
     </w:lvl>
-    <w:lvl w:ilvl="5" w:tplc="47452392" w:tentative="1">
+    <w:lvl w:ilvl="5" w:tplc="75096740" w:tentative="1">
       <w:start w:val="1"/>
       <w:numFmt w:val="lowerRoman"/>
       <w:lvlText w:val="%6."/>
@@ -1410,7 +2025,7 @@
         <w:ind w:left="4320" w:hanging="180"/>
       </w:pPr>
     </w:lvl>
-    <w:lvl w:ilvl="6" w:tplc="47452392" w:tentative="1">
+    <w:lvl w:ilvl="6" w:tplc="75096740" w:tentative="1">
       <w:start w:val="1"/>
       <w:numFmt w:val="decimal"/>
       <w:lvlText w:val="%7."/>
@@ -1419,7 +2034,7 @@
         <w:ind w:left="5040" w:hanging="360"/>
       </w:pPr>
     </w:lvl>
-    <w:lvl w:ilvl="7" w:tplc="47452392" w:tentative="1">
+    <w:lvl w:ilvl="7" w:tplc="75096740" w:tentative="1">
       <w:start w:val="1"/>
       <w:numFmt w:val="lowerLetter"/>
       <w:lvlText w:val="%8."/>
@@ -1428,7 +2043,7 @@
         <w:ind w:left="5760" w:hanging="360"/>
       </w:pPr>
     </w:lvl>
-    <w:lvl w:ilvl="8" w:tplc="47452392" w:tentative="1">
+    <w:lvl w:ilvl="8" w:tplc="75096740" w:tentative="1">
       <w:start w:val="1"/>
       <w:numFmt w:val="lowerRoman"/>
       <w:lvlText w:val="%9."/>
@@ -1438,9 +2053,93 @@
       </w:pPr>
     </w:lvl>
   </w:abstractNum>
-  <w:abstractNum w:abstractNumId="68947143">
+  <w:abstractNum w:abstractNumId="25556640">
     <w:multiLevelType w:val="hybridMultilevel"/>
-    <w:lvl w:ilvl="0" w:tplc="25707702">
+    <w:lvl w:ilvl="0" w:tplc="84262084">
+      <w:start w:val="1"/>
+      <w:numFmt w:val="decimal"/>
+      <w:lvlText w:val="%1."/>
+      <w:lvlJc w:val="left"/>
+      <w:pPr>
+        <w:ind w:left="720" w:hanging="360"/>
+      </w:pPr>
+    </w:lvl>
+    <w:lvl w:ilvl="1" w:tplc="84262084" w:tentative="1">
+      <w:start w:val="1"/>
+      <w:numFmt w:val="lowerLetter"/>
+      <w:lvlText w:val="%2."/>
+      <w:lvlJc w:val="left"/>
+      <w:pPr>
+        <w:ind w:left="1440" w:hanging="360"/>
+      </w:pPr>
+    </w:lvl>
+    <w:lvl w:ilvl="2" w:tplc="84262084" w:tentative="1">
+      <w:start w:val="1"/>
+      <w:numFmt w:val="lowerRoman"/>
+      <w:lvlText w:val="%3."/>
+      <w:lvlJc w:val="right"/>
+      <w:pPr>
+        <w:ind w:left="2160" w:hanging="180"/>
+      </w:pPr>
+    </w:lvl>
+    <w:lvl w:ilvl="3" w:tplc="84262084" w:tentative="1">
+      <w:start w:val="1"/>
+      <w:numFmt w:val="decimal"/>
+      <w:lvlText w:val="%4."/>
+      <w:lvlJc w:val="left"/>
+      <w:pPr>
+        <w:ind w:left="2880" w:hanging="360"/>
+      </w:pPr>
+    </w:lvl>
+    <w:lvl w:ilvl="4" w:tplc="84262084" w:tentative="1">
+      <w:start w:val="1"/>
+      <w:numFmt w:val="lowerLetter"/>
+      <w:lvlText w:val="%5."/>
+      <w:lvlJc w:val="left"/>
+      <w:pPr>
+        <w:ind w:left="3600" w:hanging="360"/>
+      </w:pPr>
+    </w:lvl>
+    <w:lvl w:ilvl="5" w:tplc="84262084" w:tentative="1">
+      <w:start w:val="1"/>
+      <w:numFmt w:val="lowerRoman"/>
+      <w:lvlText w:val="%6."/>
+      <w:lvlJc w:val="right"/>
+      <w:pPr>
+        <w:ind w:left="4320" w:hanging="180"/>
+      </w:pPr>
+    </w:lvl>
+    <w:lvl w:ilvl="6" w:tplc="84262084" w:tentative="1">
+      <w:start w:val="1"/>
+      <w:numFmt w:val="decimal"/>
+      <w:lvlText w:val="%7."/>
+      <w:lvlJc w:val="left"/>
+      <w:pPr>
+        <w:ind w:left="5040" w:hanging="360"/>
+      </w:pPr>
+    </w:lvl>
+    <w:lvl w:ilvl="7" w:tplc="84262084" w:tentative="1">
+      <w:start w:val="1"/>
+      <w:numFmt w:val="lowerLetter"/>
+      <w:lvlText w:val="%8."/>
+      <w:lvlJc w:val="left"/>
+      <w:pPr>
+        <w:ind w:left="5760" w:hanging="360"/>
+      </w:pPr>
+    </w:lvl>
+    <w:lvl w:ilvl="8" w:tplc="84262084" w:tentative="1">
+      <w:start w:val="1"/>
+      <w:numFmt w:val="lowerRoman"/>
+      <w:lvlText w:val="%9."/>
+      <w:lvlJc w:val="right"/>
+      <w:pPr>
+        <w:ind w:left="6480" w:hanging="180"/>
+      </w:pPr>
+    </w:lvl>
+  </w:abstractNum>
+  <w:abstractNum w:abstractNumId="25556639">
+    <w:multiLevelType w:val="hybridMultilevel"/>
+    <w:lvl w:ilvl="0" w:tplc="74580383">
       <w:start w:val="1"/>
       <w:numFmt w:val="bullet"/>
       <w:lvlText w:val=""/>
@@ -2236,11 +2935,14 @@
   <w:num w:numId="7">
     <w:abstractNumId w:val="2"/>
   </w:num>
-  <w:num w:numId="68947143">
-    <w:abstractNumId w:val="68947143"/>
+  <w:num w:numId="25556639">
+    <w:abstractNumId w:val="25556639"/>
   </w:num>
-  <w:num w:numId="68947144">
-    <w:abstractNumId w:val="68947144"/>
+  <w:num w:numId="25556640">
+    <w:abstractNumId w:val="25556640"/>
+  </w:num>
+  <w:num w:numId="597629756">
+    <w:abstractNumId w:val="597629756"/>
   </w:num>
 </w:numbering>
 </file>

</xml_diff>